<commit_message>
Modificaciones al documento de especificación
</commit_message>
<xml_diff>
--- a/Documento de requsitos Quarter To Pill.docx
+++ b/Documento de requsitos Quarter To Pill.docx
@@ -648,7 +648,7 @@
                                           <w:sz w:val="64"/>
                                           <w:szCs w:val="64"/>
                                         </w:rPr>
-                                        <w:t>Batalla naval</w:t>
+                                        <w:t>Quarter to pill</w:t>
                                       </w:r>
                                     </w:p>
                                   </w:sdtContent>
@@ -684,15 +684,7 @@
                                           <w:sz w:val="36"/>
                                           <w:szCs w:val="36"/>
                                         </w:rPr>
-                                        <w:t xml:space="preserve">Universidad </w:t>
-                                      </w:r>
-                                      <w:r>
-                                        <w:rPr>
-                                          <w:color w:val="83992A" w:themeColor="accent1"/>
-                                          <w:sz w:val="36"/>
-                                          <w:szCs w:val="36"/>
-                                        </w:rPr>
-                                        <w:t>Veracruzana</w:t>
+                                        <w:t>Universidad Veracruzana</w:t>
                                       </w:r>
                                     </w:p>
                                   </w:sdtContent>
@@ -800,7 +792,7 @@
                                     <w:sz w:val="64"/>
                                     <w:szCs w:val="64"/>
                                   </w:rPr>
-                                  <w:t>Batalla naval</w:t>
+                                  <w:t>Quarter to pill</w:t>
                                 </w:r>
                               </w:p>
                             </w:sdtContent>
@@ -836,15 +828,7 @@
                                     <w:sz w:val="36"/>
                                     <w:szCs w:val="36"/>
                                   </w:rPr>
-                                  <w:t xml:space="preserve">Universidad </w:t>
-                                </w:r>
-                                <w:r>
-                                  <w:rPr>
-                                    <w:color w:val="83992A" w:themeColor="accent1"/>
-                                    <w:sz w:val="36"/>
-                                    <w:szCs w:val="36"/>
-                                  </w:rPr>
-                                  <w:t>Veracruzana</w:t>
+                                  <w:t>Universidad Veracruzana</w:t>
                                 </w:r>
                               </w:p>
                             </w:sdtContent>
@@ -926,7 +910,7 @@
           <w:r>
             <w:fldChar w:fldCharType="separate"/>
           </w:r>
-          <w:hyperlink w:anchor="_Toc464304307" w:history="1">
+          <w:hyperlink w:anchor="_Toc466503625" w:history="1">
             <w:r>
               <w:rPr>
                 <w:rStyle w:val="Hipervnculo"/>
@@ -967,7 +951,7 @@
                 <w:noProof/>
                 <w:webHidden/>
               </w:rPr>
-              <w:instrText xml:space="preserve"> PAGEREF _Toc464304307 \h </w:instrText>
+              <w:instrText xml:space="preserve"> PAGEREF _Toc466503625 \h </w:instrText>
             </w:r>
             <w:r>
               <w:rPr>
@@ -1010,7 +994,7 @@
               <w:noProof/>
             </w:rPr>
           </w:pPr>
-          <w:hyperlink w:anchor="_Toc464304308" w:history="1">
+          <w:hyperlink w:anchor="_Toc466503626" w:history="1">
             <w:r>
               <w:rPr>
                 <w:rStyle w:val="Hipervnculo"/>
@@ -1051,7 +1035,7 @@
                 <w:noProof/>
                 <w:webHidden/>
               </w:rPr>
-              <w:instrText xml:space="preserve"> PAGEREF _Toc464304308 \h </w:instrText>
+              <w:instrText xml:space="preserve"> PAGEREF _Toc466503626 \h </w:instrText>
             </w:r>
             <w:r>
               <w:rPr>
@@ -1094,7 +1078,7 @@
               <w:noProof/>
             </w:rPr>
           </w:pPr>
-          <w:hyperlink w:anchor="_Toc464304309" w:history="1">
+          <w:hyperlink w:anchor="_Toc466503627" w:history="1">
             <w:r>
               <w:rPr>
                 <w:rStyle w:val="Hipervnculo"/>
@@ -1135,7 +1119,7 @@
                 <w:noProof/>
                 <w:webHidden/>
               </w:rPr>
-              <w:instrText xml:space="preserve"> PAGEREF _Toc464304309 \h </w:instrText>
+              <w:instrText xml:space="preserve"> PAGEREF _Toc466503627 \h </w:instrText>
             </w:r>
             <w:r>
               <w:rPr>
@@ -1178,7 +1162,7 @@
               <w:noProof/>
             </w:rPr>
           </w:pPr>
-          <w:hyperlink w:anchor="_Toc464304310" w:history="1">
+          <w:hyperlink w:anchor="_Toc466503628" w:history="1">
             <w:r>
               <w:rPr>
                 <w:rStyle w:val="Hipervnculo"/>
@@ -1219,7 +1203,7 @@
                 <w:noProof/>
                 <w:webHidden/>
               </w:rPr>
-              <w:instrText xml:space="preserve"> PAGEREF _Toc464304310 \h </w:instrText>
+              <w:instrText xml:space="preserve"> PAGEREF _Toc466503628 \h </w:instrText>
             </w:r>
             <w:r>
               <w:rPr>
@@ -1262,7 +1246,7 @@
               <w:noProof/>
             </w:rPr>
           </w:pPr>
-          <w:hyperlink w:anchor="_Toc464304311" w:history="1">
+          <w:hyperlink w:anchor="_Toc466503629" w:history="1">
             <w:r>
               <w:rPr>
                 <w:rStyle w:val="Hipervnculo"/>
@@ -1303,7 +1287,7 @@
                 <w:noProof/>
                 <w:webHidden/>
               </w:rPr>
-              <w:instrText xml:space="preserve"> PAGEREF _Toc464304311 \h </w:instrText>
+              <w:instrText xml:space="preserve"> PAGEREF _Toc466503629 \h </w:instrText>
             </w:r>
             <w:r>
               <w:rPr>
@@ -1346,7 +1330,7 @@
               <w:noProof/>
             </w:rPr>
           </w:pPr>
-          <w:hyperlink w:anchor="_Toc464304312" w:history="1">
+          <w:hyperlink w:anchor="_Toc466503630" w:history="1">
             <w:r>
               <w:rPr>
                 <w:rStyle w:val="Hipervnculo"/>
@@ -1366,6 +1350,90 @@
                 <w:rStyle w:val="Hipervnculo"/>
                 <w:noProof/>
               </w:rPr>
+              <w:t>Descripción de casos de uso</w:t>
+            </w:r>
+            <w:r>
+              <w:rPr>
+                <w:noProof/>
+                <w:webHidden/>
+              </w:rPr>
+              <w:tab/>
+            </w:r>
+            <w:r>
+              <w:rPr>
+                <w:noProof/>
+                <w:webHidden/>
+              </w:rPr>
+              <w:fldChar w:fldCharType="begin"/>
+            </w:r>
+            <w:r>
+              <w:rPr>
+                <w:noProof/>
+                <w:webHidden/>
+              </w:rPr>
+              <w:instrText xml:space="preserve"> PAGEREF _Toc466503630 \h </w:instrText>
+            </w:r>
+            <w:r>
+              <w:rPr>
+                <w:noProof/>
+                <w:webHidden/>
+              </w:rPr>
+            </w:r>
+            <w:r>
+              <w:rPr>
+                <w:noProof/>
+                <w:webHidden/>
+              </w:rPr>
+              <w:fldChar w:fldCharType="separate"/>
+            </w:r>
+            <w:r>
+              <w:rPr>
+                <w:noProof/>
+                <w:webHidden/>
+              </w:rPr>
+              <w:t>2</w:t>
+            </w:r>
+            <w:r>
+              <w:rPr>
+                <w:noProof/>
+                <w:webHidden/>
+              </w:rPr>
+              <w:fldChar w:fldCharType="end"/>
+            </w:r>
+          </w:hyperlink>
+        </w:p>
+        <w:p>
+          <w:pPr>
+            <w:pStyle w:val="TDC1"/>
+            <w:tabs>
+              <w:tab w:val="left" w:pos="440"/>
+              <w:tab w:val="right" w:leader="dot" w:pos="8828"/>
+            </w:tabs>
+            <w:rPr>
+              <w:rFonts w:cstheme="minorBidi"/>
+              <w:noProof/>
+            </w:rPr>
+          </w:pPr>
+          <w:hyperlink w:anchor="_Toc466503631" w:history="1">
+            <w:r>
+              <w:rPr>
+                <w:rStyle w:val="Hipervnculo"/>
+                <w:noProof/>
+              </w:rPr>
+              <w:t>4</w:t>
+            </w:r>
+            <w:r>
+              <w:rPr>
+                <w:rFonts w:cstheme="minorBidi"/>
+                <w:noProof/>
+              </w:rPr>
+              <w:tab/>
+            </w:r>
+            <w:r>
+              <w:rPr>
+                <w:rStyle w:val="Hipervnculo"/>
+                <w:noProof/>
+              </w:rPr>
               <w:t>Descripción general</w:t>
             </w:r>
             <w:r>
@@ -1387,7 +1455,7 @@
                 <w:noProof/>
                 <w:webHidden/>
               </w:rPr>
-              <w:instrText xml:space="preserve"> PAGEREF _Toc464304312 \h </w:instrText>
+              <w:instrText xml:space="preserve"> PAGEREF _Toc466503631 \h </w:instrText>
             </w:r>
             <w:r>
               <w:rPr>
@@ -1430,13 +1498,13 @@
               <w:noProof/>
             </w:rPr>
           </w:pPr>
-          <w:hyperlink w:anchor="_Toc464304313" w:history="1">
+          <w:hyperlink w:anchor="_Toc466503632" w:history="1">
             <w:r>
               <w:rPr>
                 <w:rStyle w:val="Hipervnculo"/>
                 <w:noProof/>
               </w:rPr>
-              <w:t>3.1</w:t>
+              <w:t>4.1</w:t>
             </w:r>
             <w:r>
               <w:rPr>
@@ -1471,7 +1539,7 @@
                 <w:noProof/>
                 <w:webHidden/>
               </w:rPr>
-              <w:instrText xml:space="preserve"> PAGEREF _Toc464304313 \h </w:instrText>
+              <w:instrText xml:space="preserve"> PAGEREF _Toc466503632 \h </w:instrText>
             </w:r>
             <w:r>
               <w:rPr>
@@ -1514,13 +1582,13 @@
               <w:noProof/>
             </w:rPr>
           </w:pPr>
-          <w:hyperlink w:anchor="_Toc464304314" w:history="1">
+          <w:hyperlink w:anchor="_Toc466503633" w:history="1">
             <w:r>
               <w:rPr>
                 <w:rStyle w:val="Hipervnculo"/>
                 <w:noProof/>
               </w:rPr>
-              <w:t>3.2</w:t>
+              <w:t>4.2</w:t>
             </w:r>
             <w:r>
               <w:rPr>
@@ -1555,7 +1623,7 @@
                 <w:noProof/>
                 <w:webHidden/>
               </w:rPr>
-              <w:instrText xml:space="preserve"> PAGEREF _Toc464304314 \h </w:instrText>
+              <w:instrText xml:space="preserve"> PAGEREF _Toc466503633 \h </w:instrText>
             </w:r>
             <w:r>
               <w:rPr>
@@ -1598,13 +1666,13 @@
               <w:noProof/>
             </w:rPr>
           </w:pPr>
-          <w:hyperlink w:anchor="_Toc464304315" w:history="1">
+          <w:hyperlink w:anchor="_Toc466503634" w:history="1">
             <w:r>
               <w:rPr>
                 <w:rStyle w:val="Hipervnculo"/>
                 <w:noProof/>
               </w:rPr>
-              <w:t>3.3</w:t>
+              <w:t>4.3</w:t>
             </w:r>
             <w:r>
               <w:rPr>
@@ -1639,7 +1707,7 @@
                 <w:noProof/>
                 <w:webHidden/>
               </w:rPr>
-              <w:instrText xml:space="preserve"> PAGEREF _Toc464304315 \h </w:instrText>
+              <w:instrText xml:space="preserve"> PAGEREF _Toc466503634 \h </w:instrText>
             </w:r>
             <w:r>
               <w:rPr>
@@ -1660,174 +1728,6 @@
                 <w:webHidden/>
               </w:rPr>
               <w:t>2</w:t>
-            </w:r>
-            <w:r>
-              <w:rPr>
-                <w:noProof/>
-                <w:webHidden/>
-              </w:rPr>
-              <w:fldChar w:fldCharType="end"/>
-            </w:r>
-          </w:hyperlink>
-        </w:p>
-        <w:p>
-          <w:pPr>
-            <w:pStyle w:val="TDC2"/>
-            <w:tabs>
-              <w:tab w:val="left" w:pos="880"/>
-              <w:tab w:val="right" w:leader="dot" w:pos="8828"/>
-            </w:tabs>
-            <w:rPr>
-              <w:rFonts w:cstheme="minorBidi"/>
-              <w:noProof/>
-            </w:rPr>
-          </w:pPr>
-          <w:hyperlink w:anchor="_Toc464304316" w:history="1">
-            <w:r>
-              <w:rPr>
-                <w:rStyle w:val="Hipervnculo"/>
-                <w:noProof/>
-              </w:rPr>
-              <w:t>3.4</w:t>
-            </w:r>
-            <w:r>
-              <w:rPr>
-                <w:rFonts w:cstheme="minorBidi"/>
-                <w:noProof/>
-              </w:rPr>
-              <w:tab/>
-            </w:r>
-            <w:r>
-              <w:rPr>
-                <w:rStyle w:val="Hipervnculo"/>
-                <w:noProof/>
-              </w:rPr>
-              <w:t>Restricciones</w:t>
-            </w:r>
-            <w:r>
-              <w:rPr>
-                <w:noProof/>
-                <w:webHidden/>
-              </w:rPr>
-              <w:tab/>
-            </w:r>
-            <w:r>
-              <w:rPr>
-                <w:noProof/>
-                <w:webHidden/>
-              </w:rPr>
-              <w:fldChar w:fldCharType="begin"/>
-            </w:r>
-            <w:r>
-              <w:rPr>
-                <w:noProof/>
-                <w:webHidden/>
-              </w:rPr>
-              <w:instrText xml:space="preserve"> PAGEREF _Toc464304316 \h </w:instrText>
-            </w:r>
-            <w:r>
-              <w:rPr>
-                <w:noProof/>
-                <w:webHidden/>
-              </w:rPr>
-            </w:r>
-            <w:r>
-              <w:rPr>
-                <w:noProof/>
-                <w:webHidden/>
-              </w:rPr>
-              <w:fldChar w:fldCharType="separate"/>
-            </w:r>
-            <w:r>
-              <w:rPr>
-                <w:noProof/>
-                <w:webHidden/>
-              </w:rPr>
-              <w:t>3</w:t>
-            </w:r>
-            <w:r>
-              <w:rPr>
-                <w:noProof/>
-                <w:webHidden/>
-              </w:rPr>
-              <w:fldChar w:fldCharType="end"/>
-            </w:r>
-          </w:hyperlink>
-        </w:p>
-        <w:p>
-          <w:pPr>
-            <w:pStyle w:val="TDC2"/>
-            <w:tabs>
-              <w:tab w:val="left" w:pos="880"/>
-              <w:tab w:val="right" w:leader="dot" w:pos="8828"/>
-            </w:tabs>
-            <w:rPr>
-              <w:rFonts w:cstheme="minorBidi"/>
-              <w:noProof/>
-            </w:rPr>
-          </w:pPr>
-          <w:hyperlink w:anchor="_Toc464304317" w:history="1">
-            <w:r>
-              <w:rPr>
-                <w:rStyle w:val="Hipervnculo"/>
-                <w:noProof/>
-              </w:rPr>
-              <w:t>3.5</w:t>
-            </w:r>
-            <w:r>
-              <w:rPr>
-                <w:rFonts w:cstheme="minorBidi"/>
-                <w:noProof/>
-              </w:rPr>
-              <w:tab/>
-            </w:r>
-            <w:r>
-              <w:rPr>
-                <w:rStyle w:val="Hipervnculo"/>
-                <w:noProof/>
-              </w:rPr>
-              <w:t>Supuestos y dependencias</w:t>
-            </w:r>
-            <w:r>
-              <w:rPr>
-                <w:noProof/>
-                <w:webHidden/>
-              </w:rPr>
-              <w:tab/>
-            </w:r>
-            <w:r>
-              <w:rPr>
-                <w:noProof/>
-                <w:webHidden/>
-              </w:rPr>
-              <w:fldChar w:fldCharType="begin"/>
-            </w:r>
-            <w:r>
-              <w:rPr>
-                <w:noProof/>
-                <w:webHidden/>
-              </w:rPr>
-              <w:instrText xml:space="preserve"> PAGEREF _Toc464304317 \h </w:instrText>
-            </w:r>
-            <w:r>
-              <w:rPr>
-                <w:noProof/>
-                <w:webHidden/>
-              </w:rPr>
-            </w:r>
-            <w:r>
-              <w:rPr>
-                <w:noProof/>
-                <w:webHidden/>
-              </w:rPr>
-              <w:fldChar w:fldCharType="separate"/>
-            </w:r>
-            <w:r>
-              <w:rPr>
-                <w:noProof/>
-                <w:webHidden/>
-              </w:rPr>
-              <w:t>3</w:t>
             </w:r>
             <w:r>
               <w:rPr>
@@ -1850,13 +1750,13 @@
               <w:noProof/>
             </w:rPr>
           </w:pPr>
-          <w:hyperlink w:anchor="_Toc464304318" w:history="1">
+          <w:hyperlink w:anchor="_Toc466503635" w:history="1">
             <w:r>
               <w:rPr>
                 <w:rStyle w:val="Hipervnculo"/>
                 <w:noProof/>
               </w:rPr>
-              <w:t>4</w:t>
+              <w:t>5</w:t>
             </w:r>
             <w:r>
               <w:rPr>
@@ -1870,7 +1770,7 @@
                 <w:rStyle w:val="Hipervnculo"/>
                 <w:noProof/>
               </w:rPr>
-              <w:t>Requisitos Específicos</w:t>
+              <w:t>Prototipos</w:t>
             </w:r>
             <w:r>
               <w:rPr>
@@ -1891,7 +1791,7 @@
                 <w:noProof/>
                 <w:webHidden/>
               </w:rPr>
-              <w:instrText xml:space="preserve"> PAGEREF _Toc464304318 \h </w:instrText>
+              <w:instrText xml:space="preserve"> PAGEREF _Toc466503635 \h </w:instrText>
             </w:r>
             <w:r>
               <w:rPr>
@@ -1911,763 +1811,7 @@
                 <w:noProof/>
                 <w:webHidden/>
               </w:rPr>
-              <w:t>3</w:t>
-            </w:r>
-            <w:r>
-              <w:rPr>
-                <w:noProof/>
-                <w:webHidden/>
-              </w:rPr>
-              <w:fldChar w:fldCharType="end"/>
-            </w:r>
-          </w:hyperlink>
-        </w:p>
-        <w:p>
-          <w:pPr>
-            <w:pStyle w:val="TDC2"/>
-            <w:tabs>
-              <w:tab w:val="left" w:pos="880"/>
-              <w:tab w:val="right" w:leader="dot" w:pos="8828"/>
-            </w:tabs>
-            <w:rPr>
-              <w:rFonts w:cstheme="minorBidi"/>
-              <w:noProof/>
-            </w:rPr>
-          </w:pPr>
-          <w:hyperlink w:anchor="_Toc464304319" w:history="1">
-            <w:r>
-              <w:rPr>
-                <w:rStyle w:val="Hipervnculo"/>
-                <w:noProof/>
-              </w:rPr>
-              <w:t>4.1</w:t>
-            </w:r>
-            <w:r>
-              <w:rPr>
-                <w:rFonts w:cstheme="minorBidi"/>
-                <w:noProof/>
-              </w:rPr>
-              <w:tab/>
-            </w:r>
-            <w:r>
-              <w:rPr>
-                <w:rStyle w:val="Hipervnculo"/>
-                <w:noProof/>
-              </w:rPr>
-              <w:t>Requerimientos de interfaz externos</w:t>
-            </w:r>
-            <w:r>
-              <w:rPr>
-                <w:noProof/>
-                <w:webHidden/>
-              </w:rPr>
-              <w:tab/>
-            </w:r>
-            <w:r>
-              <w:rPr>
-                <w:noProof/>
-                <w:webHidden/>
-              </w:rPr>
-              <w:fldChar w:fldCharType="begin"/>
-            </w:r>
-            <w:r>
-              <w:rPr>
-                <w:noProof/>
-                <w:webHidden/>
-              </w:rPr>
-              <w:instrText xml:space="preserve"> PAGEREF _Toc464304319 \h </w:instrText>
-            </w:r>
-            <w:r>
-              <w:rPr>
-                <w:noProof/>
-                <w:webHidden/>
-              </w:rPr>
-            </w:r>
-            <w:r>
-              <w:rPr>
-                <w:noProof/>
-                <w:webHidden/>
-              </w:rPr>
-              <w:fldChar w:fldCharType="separate"/>
-            </w:r>
-            <w:r>
-              <w:rPr>
-                <w:noProof/>
-                <w:webHidden/>
-              </w:rPr>
-              <w:t>3</w:t>
-            </w:r>
-            <w:r>
-              <w:rPr>
-                <w:noProof/>
-                <w:webHidden/>
-              </w:rPr>
-              <w:fldChar w:fldCharType="end"/>
-            </w:r>
-          </w:hyperlink>
-        </w:p>
-        <w:p>
-          <w:pPr>
-            <w:pStyle w:val="TDC3"/>
-            <w:tabs>
-              <w:tab w:val="left" w:pos="1320"/>
-              <w:tab w:val="right" w:leader="dot" w:pos="8828"/>
-            </w:tabs>
-            <w:rPr>
-              <w:rFonts w:cstheme="minorBidi"/>
-              <w:noProof/>
-            </w:rPr>
-          </w:pPr>
-          <w:hyperlink w:anchor="_Toc464304320" w:history="1">
-            <w:r>
-              <w:rPr>
-                <w:rStyle w:val="Hipervnculo"/>
-                <w:noProof/>
-              </w:rPr>
-              <w:t>4.1.1</w:t>
-            </w:r>
-            <w:r>
-              <w:rPr>
-                <w:rFonts w:cstheme="minorBidi"/>
-                <w:noProof/>
-              </w:rPr>
-              <w:tab/>
-            </w:r>
-            <w:r>
-              <w:rPr>
-                <w:rStyle w:val="Hipervnculo"/>
-                <w:noProof/>
-              </w:rPr>
-              <w:t>Interfaces de usuario</w:t>
-            </w:r>
-            <w:r>
-              <w:rPr>
-                <w:noProof/>
-                <w:webHidden/>
-              </w:rPr>
-              <w:tab/>
-            </w:r>
-            <w:r>
-              <w:rPr>
-                <w:noProof/>
-                <w:webHidden/>
-              </w:rPr>
-              <w:fldChar w:fldCharType="begin"/>
-            </w:r>
-            <w:r>
-              <w:rPr>
-                <w:noProof/>
-                <w:webHidden/>
-              </w:rPr>
-              <w:instrText xml:space="preserve"> PAGEREF _Toc464304320 \h </w:instrText>
-            </w:r>
-            <w:r>
-              <w:rPr>
-                <w:noProof/>
-                <w:webHidden/>
-              </w:rPr>
-            </w:r>
-            <w:r>
-              <w:rPr>
-                <w:noProof/>
-                <w:webHidden/>
-              </w:rPr>
-              <w:fldChar w:fldCharType="separate"/>
-            </w:r>
-            <w:r>
-              <w:rPr>
-                <w:noProof/>
-                <w:webHidden/>
-              </w:rPr>
-              <w:t>3</w:t>
-            </w:r>
-            <w:r>
-              <w:rPr>
-                <w:noProof/>
-                <w:webHidden/>
-              </w:rPr>
-              <w:fldChar w:fldCharType="end"/>
-            </w:r>
-          </w:hyperlink>
-        </w:p>
-        <w:p>
-          <w:pPr>
-            <w:pStyle w:val="TDC3"/>
-            <w:tabs>
-              <w:tab w:val="left" w:pos="1320"/>
-              <w:tab w:val="right" w:leader="dot" w:pos="8828"/>
-            </w:tabs>
-            <w:rPr>
-              <w:rFonts w:cstheme="minorBidi"/>
-              <w:noProof/>
-            </w:rPr>
-          </w:pPr>
-          <w:hyperlink w:anchor="_Toc464304321" w:history="1">
-            <w:r>
-              <w:rPr>
-                <w:rStyle w:val="Hipervnculo"/>
-                <w:noProof/>
-              </w:rPr>
-              <w:t>4.1.2</w:t>
-            </w:r>
-            <w:r>
-              <w:rPr>
-                <w:rFonts w:cstheme="minorBidi"/>
-                <w:noProof/>
-              </w:rPr>
-              <w:tab/>
-            </w:r>
-            <w:r>
-              <w:rPr>
-                <w:rStyle w:val="Hipervnculo"/>
-                <w:noProof/>
-              </w:rPr>
-              <w:t>Interfaces de hardware</w:t>
-            </w:r>
-            <w:r>
-              <w:rPr>
-                <w:noProof/>
-                <w:webHidden/>
-              </w:rPr>
-              <w:tab/>
-            </w:r>
-            <w:r>
-              <w:rPr>
-                <w:noProof/>
-                <w:webHidden/>
-              </w:rPr>
-              <w:fldChar w:fldCharType="begin"/>
-            </w:r>
-            <w:r>
-              <w:rPr>
-                <w:noProof/>
-                <w:webHidden/>
-              </w:rPr>
-              <w:instrText xml:space="preserve"> PAGEREF _Toc464304321 \h </w:instrText>
-            </w:r>
-            <w:r>
-              <w:rPr>
-                <w:noProof/>
-                <w:webHidden/>
-              </w:rPr>
-            </w:r>
-            <w:r>
-              <w:rPr>
-                <w:noProof/>
-                <w:webHidden/>
-              </w:rPr>
-              <w:fldChar w:fldCharType="separate"/>
-            </w:r>
-            <w:r>
-              <w:rPr>
-                <w:noProof/>
-                <w:webHidden/>
-              </w:rPr>
-              <w:t>3</w:t>
-            </w:r>
-            <w:r>
-              <w:rPr>
-                <w:noProof/>
-                <w:webHidden/>
-              </w:rPr>
-              <w:fldChar w:fldCharType="end"/>
-            </w:r>
-          </w:hyperlink>
-        </w:p>
-        <w:p>
-          <w:pPr>
-            <w:pStyle w:val="TDC3"/>
-            <w:tabs>
-              <w:tab w:val="left" w:pos="1320"/>
-              <w:tab w:val="right" w:leader="dot" w:pos="8828"/>
-            </w:tabs>
-            <w:rPr>
-              <w:rFonts w:cstheme="minorBidi"/>
-              <w:noProof/>
-            </w:rPr>
-          </w:pPr>
-          <w:hyperlink w:anchor="_Toc464304322" w:history="1">
-            <w:r>
-              <w:rPr>
-                <w:rStyle w:val="Hipervnculo"/>
-                <w:noProof/>
-              </w:rPr>
-              <w:t>4.1.3</w:t>
-            </w:r>
-            <w:r>
-              <w:rPr>
-                <w:rFonts w:cstheme="minorBidi"/>
-                <w:noProof/>
-              </w:rPr>
-              <w:tab/>
-            </w:r>
-            <w:r>
-              <w:rPr>
-                <w:rStyle w:val="Hipervnculo"/>
-                <w:noProof/>
-              </w:rPr>
-              <w:t>Interfaces de software</w:t>
-            </w:r>
-            <w:r>
-              <w:rPr>
-                <w:noProof/>
-                <w:webHidden/>
-              </w:rPr>
-              <w:tab/>
-            </w:r>
-            <w:r>
-              <w:rPr>
-                <w:noProof/>
-                <w:webHidden/>
-              </w:rPr>
-              <w:fldChar w:fldCharType="begin"/>
-            </w:r>
-            <w:r>
-              <w:rPr>
-                <w:noProof/>
-                <w:webHidden/>
-              </w:rPr>
-              <w:instrText xml:space="preserve"> PAGEREF _Toc464304322 \h </w:instrText>
-            </w:r>
-            <w:r>
-              <w:rPr>
-                <w:noProof/>
-                <w:webHidden/>
-              </w:rPr>
-            </w:r>
-            <w:r>
-              <w:rPr>
-                <w:noProof/>
-                <w:webHidden/>
-              </w:rPr>
-              <w:fldChar w:fldCharType="separate"/>
-            </w:r>
-            <w:r>
-              <w:rPr>
-                <w:noProof/>
-                <w:webHidden/>
-              </w:rPr>
-              <w:t>3</w:t>
-            </w:r>
-            <w:r>
-              <w:rPr>
-                <w:noProof/>
-                <w:webHidden/>
-              </w:rPr>
-              <w:fldChar w:fldCharType="end"/>
-            </w:r>
-          </w:hyperlink>
-        </w:p>
-        <w:p>
-          <w:pPr>
-            <w:pStyle w:val="TDC2"/>
-            <w:tabs>
-              <w:tab w:val="left" w:pos="880"/>
-              <w:tab w:val="right" w:leader="dot" w:pos="8828"/>
-            </w:tabs>
-            <w:rPr>
-              <w:rFonts w:cstheme="minorBidi"/>
-              <w:noProof/>
-            </w:rPr>
-          </w:pPr>
-          <w:hyperlink w:anchor="_Toc464304323" w:history="1">
-            <w:r>
-              <w:rPr>
-                <w:rStyle w:val="Hipervnculo"/>
-                <w:noProof/>
-              </w:rPr>
-              <w:t>4.2</w:t>
-            </w:r>
-            <w:r>
-              <w:rPr>
-                <w:rFonts w:cstheme="minorBidi"/>
-                <w:noProof/>
-              </w:rPr>
-              <w:tab/>
-            </w:r>
-            <w:r>
-              <w:rPr>
-                <w:rStyle w:val="Hipervnculo"/>
-                <w:noProof/>
-              </w:rPr>
-              <w:t>Requisitos Funcionales</w:t>
-            </w:r>
-            <w:r>
-              <w:rPr>
-                <w:noProof/>
-                <w:webHidden/>
-              </w:rPr>
-              <w:tab/>
-            </w:r>
-            <w:r>
-              <w:rPr>
-                <w:noProof/>
-                <w:webHidden/>
-              </w:rPr>
-              <w:fldChar w:fldCharType="begin"/>
-            </w:r>
-            <w:r>
-              <w:rPr>
-                <w:noProof/>
-                <w:webHidden/>
-              </w:rPr>
-              <w:instrText xml:space="preserve"> PAGEREF _Toc464304323 \h </w:instrText>
-            </w:r>
-            <w:r>
-              <w:rPr>
-                <w:noProof/>
-                <w:webHidden/>
-              </w:rPr>
-            </w:r>
-            <w:r>
-              <w:rPr>
-                <w:noProof/>
-                <w:webHidden/>
-              </w:rPr>
-              <w:fldChar w:fldCharType="separate"/>
-            </w:r>
-            <w:r>
-              <w:rPr>
-                <w:noProof/>
-                <w:webHidden/>
-              </w:rPr>
-              <w:t>3</w:t>
-            </w:r>
-            <w:r>
-              <w:rPr>
-                <w:noProof/>
-                <w:webHidden/>
-              </w:rPr>
-              <w:fldChar w:fldCharType="end"/>
-            </w:r>
-          </w:hyperlink>
-        </w:p>
-        <w:p>
-          <w:pPr>
-            <w:pStyle w:val="TDC1"/>
-            <w:tabs>
-              <w:tab w:val="left" w:pos="440"/>
-              <w:tab w:val="right" w:leader="dot" w:pos="8828"/>
-            </w:tabs>
-            <w:rPr>
-              <w:rFonts w:cstheme="minorBidi"/>
-              <w:noProof/>
-            </w:rPr>
-          </w:pPr>
-          <w:hyperlink w:anchor="_Toc464304324" w:history="1">
-            <w:r>
-              <w:rPr>
-                <w:rStyle w:val="Hipervnculo"/>
-                <w:noProof/>
-              </w:rPr>
-              <w:t>5</w:t>
-            </w:r>
-            <w:r>
-              <w:rPr>
-                <w:rFonts w:cstheme="minorBidi"/>
-                <w:noProof/>
-              </w:rPr>
-              <w:tab/>
-            </w:r>
-            <w:r>
-              <w:rPr>
-                <w:rStyle w:val="Hipervnculo"/>
-                <w:noProof/>
-              </w:rPr>
-              <w:t>Descripción de casos de uso</w:t>
-            </w:r>
-            <w:r>
-              <w:rPr>
-                <w:noProof/>
-                <w:webHidden/>
-              </w:rPr>
-              <w:tab/>
-            </w:r>
-            <w:r>
-              <w:rPr>
-                <w:noProof/>
-                <w:webHidden/>
-              </w:rPr>
-              <w:fldChar w:fldCharType="begin"/>
-            </w:r>
-            <w:r>
-              <w:rPr>
-                <w:noProof/>
-                <w:webHidden/>
-              </w:rPr>
-              <w:instrText xml:space="preserve"> PAGEREF _Toc464304324 \h </w:instrText>
-            </w:r>
-            <w:r>
-              <w:rPr>
-                <w:noProof/>
-                <w:webHidden/>
-              </w:rPr>
-            </w:r>
-            <w:r>
-              <w:rPr>
-                <w:noProof/>
-                <w:webHidden/>
-              </w:rPr>
-              <w:fldChar w:fldCharType="separate"/>
-            </w:r>
-            <w:r>
-              <w:rPr>
-                <w:noProof/>
-                <w:webHidden/>
-              </w:rPr>
-              <w:t>4</w:t>
-            </w:r>
-            <w:r>
-              <w:rPr>
-                <w:noProof/>
-                <w:webHidden/>
-              </w:rPr>
-              <w:fldChar w:fldCharType="end"/>
-            </w:r>
-          </w:hyperlink>
-        </w:p>
-        <w:p>
-          <w:pPr>
-            <w:pStyle w:val="TDC2"/>
-            <w:tabs>
-              <w:tab w:val="left" w:pos="880"/>
-              <w:tab w:val="right" w:leader="dot" w:pos="8828"/>
-            </w:tabs>
-            <w:rPr>
-              <w:rFonts w:cstheme="minorBidi"/>
-              <w:noProof/>
-            </w:rPr>
-          </w:pPr>
-          <w:hyperlink w:anchor="_Toc464304325" w:history="1">
-            <w:r>
-              <w:rPr>
-                <w:rStyle w:val="Hipervnculo"/>
-                <w:noProof/>
-              </w:rPr>
-              <w:t>5.1</w:t>
-            </w:r>
-            <w:r>
-              <w:rPr>
-                <w:rFonts w:cstheme="minorBidi"/>
-                <w:noProof/>
-              </w:rPr>
-              <w:tab/>
-            </w:r>
-            <w:r>
-              <w:rPr>
-                <w:rStyle w:val="Hipervnculo"/>
-                <w:noProof/>
-              </w:rPr>
-              <w:t>Iniciar sesión</w:t>
-            </w:r>
-            <w:r>
-              <w:rPr>
-                <w:noProof/>
-                <w:webHidden/>
-              </w:rPr>
-              <w:tab/>
-            </w:r>
-            <w:r>
-              <w:rPr>
-                <w:noProof/>
-                <w:webHidden/>
-              </w:rPr>
-              <w:fldChar w:fldCharType="begin"/>
-            </w:r>
-            <w:r>
-              <w:rPr>
-                <w:noProof/>
-                <w:webHidden/>
-              </w:rPr>
-              <w:instrText xml:space="preserve"> PAGEREF _Toc464304325 \h </w:instrText>
-            </w:r>
-            <w:r>
-              <w:rPr>
-                <w:noProof/>
-                <w:webHidden/>
-              </w:rPr>
-            </w:r>
-            <w:r>
-              <w:rPr>
-                <w:noProof/>
-                <w:webHidden/>
-              </w:rPr>
-              <w:fldChar w:fldCharType="separate"/>
-            </w:r>
-            <w:r>
-              <w:rPr>
-                <w:noProof/>
-                <w:webHidden/>
-              </w:rPr>
-              <w:t>4</w:t>
-            </w:r>
-            <w:r>
-              <w:rPr>
-                <w:noProof/>
-                <w:webHidden/>
-              </w:rPr>
-              <w:fldChar w:fldCharType="end"/>
-            </w:r>
-          </w:hyperlink>
-        </w:p>
-        <w:p>
-          <w:pPr>
-            <w:pStyle w:val="TDC2"/>
-            <w:tabs>
-              <w:tab w:val="left" w:pos="880"/>
-              <w:tab w:val="right" w:leader="dot" w:pos="8828"/>
-            </w:tabs>
-            <w:rPr>
-              <w:rFonts w:cstheme="minorBidi"/>
-              <w:noProof/>
-            </w:rPr>
-          </w:pPr>
-          <w:hyperlink w:anchor="_Toc464304326" w:history="1">
-            <w:r>
-              <w:rPr>
-                <w:rStyle w:val="Hipervnculo"/>
-                <w:noProof/>
-              </w:rPr>
-              <w:t>5.2</w:t>
-            </w:r>
-            <w:r>
-              <w:rPr>
-                <w:rFonts w:cstheme="minorBidi"/>
-                <w:noProof/>
-              </w:rPr>
-              <w:tab/>
-            </w:r>
-            <w:r>
-              <w:rPr>
-                <w:rStyle w:val="Hipervnculo"/>
-                <w:noProof/>
-              </w:rPr>
-              <w:t>Registrarse</w:t>
-            </w:r>
-            <w:r>
-              <w:rPr>
-                <w:noProof/>
-                <w:webHidden/>
-              </w:rPr>
-              <w:tab/>
-            </w:r>
-            <w:r>
-              <w:rPr>
-                <w:noProof/>
-                <w:webHidden/>
-              </w:rPr>
-              <w:fldChar w:fldCharType="begin"/>
-            </w:r>
-            <w:r>
-              <w:rPr>
-                <w:noProof/>
-                <w:webHidden/>
-              </w:rPr>
-              <w:instrText xml:space="preserve"> PAGEREF _Toc464304326 \h </w:instrText>
-            </w:r>
-            <w:r>
-              <w:rPr>
-                <w:noProof/>
-                <w:webHidden/>
-              </w:rPr>
-            </w:r>
-            <w:r>
-              <w:rPr>
-                <w:noProof/>
-                <w:webHidden/>
-              </w:rPr>
-              <w:fldChar w:fldCharType="separate"/>
-            </w:r>
-            <w:r>
-              <w:rPr>
-                <w:noProof/>
-                <w:webHidden/>
-              </w:rPr>
-              <w:t>4</w:t>
-            </w:r>
-            <w:r>
-              <w:rPr>
-                <w:noProof/>
-                <w:webHidden/>
-              </w:rPr>
-              <w:fldChar w:fldCharType="end"/>
-            </w:r>
-          </w:hyperlink>
-        </w:p>
-        <w:p>
-          <w:pPr>
-            <w:pStyle w:val="TDC2"/>
-            <w:tabs>
-              <w:tab w:val="left" w:pos="880"/>
-              <w:tab w:val="right" w:leader="dot" w:pos="8828"/>
-            </w:tabs>
-            <w:rPr>
-              <w:rFonts w:cstheme="minorBidi"/>
-              <w:noProof/>
-            </w:rPr>
-          </w:pPr>
-          <w:hyperlink w:anchor="_Toc464304327" w:history="1">
-            <w:r>
-              <w:rPr>
-                <w:rStyle w:val="Hipervnculo"/>
-                <w:noProof/>
-              </w:rPr>
-              <w:t>5.3</w:t>
-            </w:r>
-            <w:r>
-              <w:rPr>
-                <w:rFonts w:cstheme="minorBidi"/>
-                <w:noProof/>
-              </w:rPr>
-              <w:tab/>
-            </w:r>
-            <w:r>
-              <w:rPr>
-                <w:rStyle w:val="Hipervnculo"/>
-                <w:noProof/>
-              </w:rPr>
-              <w:t>Conversar</w:t>
-            </w:r>
-            <w:r>
-              <w:rPr>
-                <w:noProof/>
-                <w:webHidden/>
-              </w:rPr>
-              <w:tab/>
-            </w:r>
-            <w:r>
-              <w:rPr>
-                <w:noProof/>
-                <w:webHidden/>
-              </w:rPr>
-              <w:fldChar w:fldCharType="begin"/>
-            </w:r>
-            <w:r>
-              <w:rPr>
-                <w:noProof/>
-                <w:webHidden/>
-              </w:rPr>
-              <w:instrText xml:space="preserve"> PAGEREF _Toc464304327 \h </w:instrText>
-            </w:r>
-            <w:r>
-              <w:rPr>
-                <w:noProof/>
-                <w:webHidden/>
-              </w:rPr>
-            </w:r>
-            <w:r>
-              <w:rPr>
-                <w:noProof/>
-                <w:webHidden/>
-              </w:rPr>
-              <w:fldChar w:fldCharType="separate"/>
-            </w:r>
-            <w:r>
-              <w:rPr>
-                <w:noProof/>
-                <w:webHidden/>
-              </w:rPr>
-              <w:t>4</w:t>
+              <w:t>2</w:t>
             </w:r>
             <w:r>
               <w:rPr>
@@ -2707,7 +1851,7 @@
       <w:pPr>
         <w:pStyle w:val="Ttulo1"/>
       </w:pPr>
-      <w:bookmarkStart w:id="0" w:name="_Toc464304307"/>
+      <w:bookmarkStart w:id="0" w:name="_Toc466503625"/>
       <w:r>
         <w:lastRenderedPageBreak/>
         <w:t>Introducción</w:t>
@@ -2719,14 +1863,29 @@
         <w:jc w:val="both"/>
       </w:pPr>
       <w:r>
-        <w:t>Este documento fue creado con el fin de establecer los requerimientos funcionales, así como de justificar el motivo de existir del mismo, es para seguir haciendo buenas prácticas de programación, introduciendo nuevos conceptos como programación distribuida, administración de servidores etc.</w:t>
+        <w:t xml:space="preserve">Debido a la poca responsabilidad de los usuarios, </w:t>
+      </w:r>
+      <w:r>
+        <w:t xml:space="preserve">y al gran aumento de las tecnologías y de los dispositivos móviles de cada usuario, se piensa </w:t>
+      </w:r>
+      <w:r>
+        <w:t>en una aplicación que pueda recordar</w:t>
+      </w:r>
+      <w:r>
+        <w:t xml:space="preserve"> al usuario</w:t>
+      </w:r>
+      <w:r>
+        <w:t xml:space="preserve"> cuando debe tomar su medicamento, de modo a que este pu</w:t>
+      </w:r>
+      <w:r>
+        <w:t>eda mejorar su calidad de vida.</w:t>
       </w:r>
     </w:p>
     <w:p>
       <w:pPr>
         <w:pStyle w:val="Ttulo2"/>
       </w:pPr>
-      <w:bookmarkStart w:id="1" w:name="_Toc464304308"/>
+      <w:bookmarkStart w:id="1" w:name="_Toc466503626"/>
       <w:r>
         <w:t>Propósito</w:t>
       </w:r>
@@ -2734,43 +1893,29 @@
     </w:p>
     <w:p>
       <w:r>
-        <w:t>El propósito de este juego es aprender a hacer si</w:t>
-      </w:r>
-      <w:r>
-        <w:t>stemas distribuidos en red, aplicar buenas prácticas de programación aprender un nuevo lenguaje de programación.</w:t>
+        <w:t>Queremos dar solución a las personas muy ocupadas, con poca disciplina o simplemente para personas que no están al pendiente de cuándo deben tomar ciertos medicamentos, también fue diseñada por el tedioso trabajo de estar pensando a qué hora tocan ciertos medicamentos.</w:t>
       </w:r>
     </w:p>
     <w:p>
       <w:pPr>
         <w:pStyle w:val="Ttulo2"/>
       </w:pPr>
-      <w:bookmarkStart w:id="2" w:name="_Toc464304309"/>
+      <w:bookmarkStart w:id="2" w:name="_Toc466503627"/>
       <w:r>
         <w:t>Alcance</w:t>
       </w:r>
       <w:bookmarkEnd w:id="2"/>
     </w:p>
     <w:p>
-      <w:pPr>
-        <w:jc w:val="both"/>
-      </w:pPr>
       <w:r>
-        <w:t>La versión inicial del sistema permitirá a los usuarios conectarse a otras máquinas por medio de redes locales o de internet para jugar a la batalla naval, antes de poder jugar en línea, los usuarios deberán registrarse en el servidor para poder ser acreedores de puntuaciones establecidas en el sistema, además de tener acceso al guardado de partidas, además de identificadores únicos para manter las partidas.</w:t>
+        <w:t>En esta versión solo destinaremos la aplicación a poder programar calendarios y cuando debe tomar el medicamento y el periodo en el cual se va a tomar el medicamento.</w:t>
       </w:r>
     </w:p>
     <w:p>
       <w:pPr>
-        <w:jc w:val="both"/>
-      </w:pPr>
-      <w:r>
-        <w:t>El usuario tendrá la capacidad en el sistema de poder registrarse iniciar sesión y/o modificar el perfil dentro del sistema.</w:t>
-      </w:r>
-    </w:p>
-    <w:p>
-      <w:pPr>
         <w:pStyle w:val="Ttulo2"/>
       </w:pPr>
-      <w:bookmarkStart w:id="3" w:name="_Toc464304310"/>
+      <w:bookmarkStart w:id="3" w:name="_Toc466503628"/>
       <w:r>
         <w:t>Definición, acrónimos y abreviaturas</w:t>
       </w:r>
@@ -2813,22 +1958,78 @@
           <w:tcPr>
             <w:tcW w:w="4414" w:type="dxa"/>
           </w:tcPr>
-          <w:p/>
+          <w:p>
+            <w:r>
+              <w:t>Pill</w:t>
+            </w:r>
+          </w:p>
         </w:tc>
         <w:tc>
           <w:tcPr>
             <w:tcW w:w="4414" w:type="dxa"/>
           </w:tcPr>
-          <w:p/>
+          <w:p>
+            <w:r>
+              <w:t>Recordatorio de la pastilla que debe tomarse</w:t>
+            </w:r>
+          </w:p>
+        </w:tc>
+      </w:tr>
+      <w:tr>
+        <w:tc>
+          <w:tcPr>
+            <w:tcW w:w="4414" w:type="dxa"/>
+          </w:tcPr>
+          <w:p>
+            <w:r>
+              <w:t>Sicker</w:t>
+            </w:r>
+          </w:p>
+        </w:tc>
+        <w:tc>
+          <w:tcPr>
+            <w:tcW w:w="4414" w:type="dxa"/>
+          </w:tcPr>
+          <w:p>
+            <w:r>
+              <w:t>Usuario al que nos referimos como al enfermo</w:t>
+            </w:r>
+          </w:p>
+        </w:tc>
+      </w:tr>
+      <w:tr>
+        <w:tc>
+          <w:tcPr>
+            <w:tcW w:w="4414" w:type="dxa"/>
+          </w:tcPr>
+          <w:p>
+            <w:r>
+              <w:t>QuarterToPill</w:t>
+            </w:r>
+          </w:p>
+        </w:tc>
+        <w:tc>
+          <w:tcPr>
+            <w:tcW w:w="4414" w:type="dxa"/>
+          </w:tcPr>
+          <w:p>
+            <w:pPr>
+              <w:rPr>
+                <w:u w:val="single"/>
+              </w:rPr>
+            </w:pPr>
+            <w:r>
+              <w:t>Aplicación para recordar cuando tomar las pastillas</w:t>
+            </w:r>
+          </w:p>
         </w:tc>
       </w:tr>
     </w:tbl>
-    <w:p/>
     <w:p>
       <w:pPr>
         <w:pStyle w:val="Ttulo2"/>
       </w:pPr>
-      <w:bookmarkStart w:id="4" w:name="_Toc464304311"/>
+      <w:bookmarkStart w:id="4" w:name="_Toc466503629"/>
       <w:r>
         <w:t>Información general</w:t>
       </w:r>
@@ -2836,528 +2037,83 @@
     </w:p>
     <w:p>
       <w:r>
-        <w:t>Un</w:t>
+        <w:t xml:space="preserve">Una aplicación que pueda </w:t>
       </w:r>
       <w:r>
-        <w:t xml:space="preserve"> estilo batalla naval</w:t>
+        <w:t>mandar notificaciones</w:t>
       </w:r>
-      <w:r>
-        <w:t xml:space="preserve"> desarrollado de forma de multijugador, con sistema de puntuación y registro de usuarios</w:t>
-      </w:r>
-    </w:p>
-    <w:p>
-      <w:pPr>
-        <w:pStyle w:val="Ttulo1"/>
-      </w:pPr>
-      <w:bookmarkStart w:id="5" w:name="_Toc464304312"/>
-      <w:r>
-        <w:t>Descripción general</w:t>
-      </w:r>
+      <w:bookmarkStart w:id="5" w:name="_GoBack"/>
       <w:bookmarkEnd w:id="5"/>
     </w:p>
     <w:p>
       <w:pPr>
-        <w:pStyle w:val="Ttulo2"/>
-      </w:pPr>
-      <w:bookmarkStart w:id="6" w:name="_Toc464304313"/>
+        <w:pStyle w:val="Ttulo1"/>
+      </w:pPr>
+      <w:bookmarkStart w:id="6" w:name="_Toc466503630"/>
       <w:r>
-        <w:t>Perspectiva del producto</w:t>
+        <w:t xml:space="preserve">Descripción de </w:t>
+      </w:r>
+      <w:r>
+        <w:t>casos</w:t>
+      </w:r>
+      <w:r>
+        <w:t xml:space="preserve"> de uso</w:t>
       </w:r>
       <w:bookmarkEnd w:id="6"/>
     </w:p>
+    <w:p/>
     <w:p>
+      <w:pPr>
+        <w:pStyle w:val="Ttulo1"/>
+      </w:pPr>
+      <w:bookmarkStart w:id="7" w:name="_Toc466503631"/>
       <w:r>
-        <w:t xml:space="preserve">Se pretende que el juego pueda hacer partidas mediante el servidor, uniendo a un cliente y un servidor </w:t>
-      </w:r>
-    </w:p>
-    <w:p>
-      <w:pPr>
-        <w:pStyle w:val="Ttulo2"/>
-      </w:pPr>
-      <w:bookmarkStart w:id="7" w:name="_Toc464304314"/>
-      <w:r>
-        <w:t>Funcionalidad del producto</w:t>
+        <w:t>Descripción general</w:t>
       </w:r>
       <w:bookmarkEnd w:id="7"/>
     </w:p>
     <w:p>
+      <w:pPr>
+        <w:pStyle w:val="Ttulo2"/>
+      </w:pPr>
+      <w:bookmarkStart w:id="8" w:name="_Toc466503632"/>
       <w:r>
-        <w:t>Guardar partidas en tiempo real</w:t>
-      </w:r>
-    </w:p>
-    <w:p>
-      <w:r>
-        <w:t>Sistema de Puntación</w:t>
-      </w:r>
-    </w:p>
-    <w:p>
-      <w:pPr>
-        <w:pStyle w:val="Ttulo2"/>
-      </w:pPr>
-      <w:bookmarkStart w:id="8" w:name="_Toc464304315"/>
-      <w:r>
-        <w:t>Características del producto</w:t>
+        <w:t>Perspectiva del producto</w:t>
       </w:r>
       <w:bookmarkEnd w:id="8"/>
     </w:p>
     <w:p>
       <w:pPr>
-        <w:jc w:val="both"/>
-      </w:pPr>
+        <w:pStyle w:val="Ttulo2"/>
+      </w:pPr>
+      <w:bookmarkStart w:id="9" w:name="_Toc466503633"/>
       <w:r>
-        <w:t xml:space="preserve">Al principio de cada partida, </w:t>
-      </w:r>
-      <w:r>
-        <w:t xml:space="preserve">los </w:t>
-      </w:r>
-      <w:r>
-        <w:t>jugador</w:t>
-      </w:r>
-      <w:r>
-        <w:t>es</w:t>
-      </w:r>
-      <w:r>
-        <w:t xml:space="preserve"> deberá</w:t>
-      </w:r>
-      <w:r>
-        <w:t>n</w:t>
-      </w:r>
-      <w:r>
-        <w:t xml:space="preserve"> co</w:t>
-      </w:r>
-      <w:r>
-        <w:t xml:space="preserve">locar los barcos en su tablero; los barcos </w:t>
-      </w:r>
-      <w:r>
-        <w:t>podrá</w:t>
-      </w:r>
-      <w:r>
-        <w:t>n</w:t>
-      </w:r>
-      <w:r>
-        <w:t xml:space="preserve"> girar y </w:t>
-      </w:r>
-      <w:r>
-        <w:t>ser acomodados de la manera que el usuario quiera.</w:t>
-      </w:r>
-      <w:r>
-        <w:t xml:space="preserve"> </w:t>
-      </w:r>
-      <w:r>
-        <w:t>A</w:t>
-      </w:r>
-      <w:r>
-        <w:t xml:space="preserve">l final de que cada jugador asigne sus 6 barcos, se </w:t>
-      </w:r>
-      <w:r>
-        <w:t>procederá a iniciar la partida</w:t>
-      </w:r>
-      <w:r>
-        <w:t>, es decir</w:t>
-      </w:r>
-      <w:r>
-        <w:t>,</w:t>
-      </w:r>
-      <w:r>
-        <w:t xml:space="preserve"> cuan</w:t>
-      </w:r>
-      <w:r>
-        <w:t>do ambos jugadores estén listos. E</w:t>
-      </w:r>
-      <w:r>
-        <w:t>l jugador prim</w:t>
-      </w:r>
-      <w:r>
-        <w:t>ero en tirar será aquel que haya</w:t>
-      </w:r>
-      <w:r>
-        <w:t xml:space="preserve"> terminado de colocar primero sus barcos (o al azar) (o el que reto), al jugador </w:t>
-      </w:r>
-      <w:r>
-        <w:lastRenderedPageBreak/>
-        <w:t>que le toque tirar</w:t>
-      </w:r>
-      <w:r>
-        <w:t>,</w:t>
-      </w:r>
-      <w:r>
-        <w:t xml:space="preserve"> </w:t>
-      </w:r>
-      <w:r>
-        <w:t xml:space="preserve">podrá ver </w:t>
-      </w:r>
-      <w:r>
-        <w:t xml:space="preserve">el tablero enemigo </w:t>
-      </w:r>
-      <w:r>
-        <w:t>en</w:t>
-      </w:r>
-      <w:r>
-        <w:t xml:space="preserve"> cual seleccionará la casilla donde quiere tirar, </w:t>
-      </w:r>
-      <w:r>
-        <w:t>mientras el otro jugador verá</w:t>
-      </w:r>
-      <w:r>
-        <w:t xml:space="preserve"> su </w:t>
-      </w:r>
-      <w:r>
-        <w:t xml:space="preserve">propio </w:t>
-      </w:r>
-      <w:r>
-        <w:t>tablero, seguido de eso</w:t>
-      </w:r>
-      <w:r>
-        <w:t>,</w:t>
-      </w:r>
-      <w:r>
-        <w:t xml:space="preserve"> será</w:t>
-      </w:r>
-      <w:r>
-        <w:t xml:space="preserve"> turno del otro jugador, donde él verá</w:t>
-      </w:r>
-      <w:r>
-        <w:t xml:space="preserve"> el tablero del contrincante y el contrincante pasara a su propio tablero.</w:t>
-      </w:r>
-    </w:p>
-    <w:p>
-      <w:pPr>
-        <w:jc w:val="both"/>
-      </w:pPr>
-      <w:r>
-        <w:t>Al momento de tirar se le notificara al usuario si, acertó o si fallo al momento de realizar su jugada.</w:t>
-      </w:r>
-    </w:p>
-    <w:p>
-      <w:pPr>
-        <w:jc w:val="both"/>
-      </w:pPr>
-      <w:r>
-        <w:t>Gana aquel jugador que logre eliminar con éxito a todos los barcos enemigos.</w:t>
-      </w:r>
-    </w:p>
-    <w:p>
-      <w:r>
-        <w:t xml:space="preserve">El sistema de puntuación será conforme a los puntos acertados, de ambos jugadores, al ceder o retirarse de la partida, se sobreentiende que se le darán los punto restantes a jugador contrincante, se dará un bono del 10% de puntuación con respecto al número de turnos </w:t>
-      </w:r>
-    </w:p>
-    <w:p>
-      <w:pPr>
-        <w:pStyle w:val="Ttulo2"/>
-      </w:pPr>
-      <w:bookmarkStart w:id="9" w:name="_Toc464304316"/>
-      <w:r>
-        <w:t>Restricciones</w:t>
+        <w:t>Funcionalidad del producto</w:t>
       </w:r>
       <w:bookmarkEnd w:id="9"/>
     </w:p>
     <w:p>
       <w:pPr>
-        <w:pStyle w:val="Prrafodelista"/>
-        <w:numPr>
-          <w:ilvl w:val="0"/>
-          <w:numId w:val="1"/>
-        </w:numPr>
-      </w:pPr>
+        <w:pStyle w:val="Ttulo2"/>
+      </w:pPr>
+      <w:bookmarkStart w:id="10" w:name="_Toc466503634"/>
       <w:r>
-        <w:t>Debe ser desarrollado en el lenguaje de C#</w:t>
+        <w:t>Características del producto</w:t>
+      </w:r>
+      <w:bookmarkEnd w:id="10"/>
+      <w:r>
+        <w:t xml:space="preserve"> </w:t>
       </w:r>
     </w:p>
     <w:p>
       <w:pPr>
-        <w:pStyle w:val="Prrafodelista"/>
-        <w:numPr>
-          <w:ilvl w:val="0"/>
-          <w:numId w:val="1"/>
-        </w:numPr>
-      </w:pPr>
+        <w:pStyle w:val="Ttulo1"/>
+      </w:pPr>
+      <w:bookmarkStart w:id="11" w:name="_Toc466503635"/>
       <w:r>
-        <w:t xml:space="preserve">El servidor debe estar en una maquina Linux </w:t>
-      </w:r>
-    </w:p>
-    <w:p>
-      <w:pPr>
-        <w:pStyle w:val="Ttulo2"/>
-      </w:pPr>
-      <w:bookmarkStart w:id="10" w:name="_Toc464304317"/>
-      <w:r>
-        <w:t>Supuestos y dependencias</w:t>
-      </w:r>
-      <w:bookmarkEnd w:id="10"/>
-    </w:p>
-    <w:p>
-      <w:pPr>
-        <w:pStyle w:val="Prrafodelista"/>
-        <w:numPr>
-          <w:ilvl w:val="0"/>
-          <w:numId w:val="2"/>
-        </w:numPr>
-      </w:pPr>
-      <w:r>
-        <w:t>El juego debe establecer conexión, es</w:t>
-      </w:r>
-      <w:r>
-        <w:t xml:space="preserve"> decir</w:t>
-      </w:r>
-      <w:r>
-        <w:t xml:space="preserve"> que necesita una red para poder comunicar a los servidores y clientes</w:t>
-      </w:r>
-    </w:p>
-    <w:p>
-      <w:pPr>
-        <w:pStyle w:val="Ttulo1"/>
-      </w:pPr>
-      <w:bookmarkStart w:id="11" w:name="_Toc464304318"/>
-      <w:r>
-        <w:t>Requisitos Específicos</w:t>
+        <w:t>Prototipos</w:t>
       </w:r>
       <w:bookmarkEnd w:id="11"/>
-    </w:p>
-    <w:p>
-      <w:pPr>
-        <w:pStyle w:val="Prrafodelista"/>
-        <w:numPr>
-          <w:ilvl w:val="0"/>
-          <w:numId w:val="3"/>
-        </w:numPr>
-      </w:pPr>
-      <w:r>
-        <w:t>Se necesita un sistema de puntuación para los usuarios</w:t>
-      </w:r>
-    </w:p>
-    <w:p>
-      <w:pPr>
-        <w:pStyle w:val="Prrafodelista"/>
-        <w:numPr>
-          <w:ilvl w:val="0"/>
-          <w:numId w:val="3"/>
-        </w:numPr>
-      </w:pPr>
-      <w:r>
-        <w:t>Tabla de clasificación de usuarios</w:t>
-      </w:r>
-    </w:p>
-    <w:p>
-      <w:pPr>
-        <w:pStyle w:val="Prrafodelista"/>
-        <w:numPr>
-          <w:ilvl w:val="0"/>
-          <w:numId w:val="3"/>
-        </w:numPr>
-      </w:pPr>
-      <w:r>
-        <w:t>Se debe permitir el registro a nuevos usuarios</w:t>
-      </w:r>
-    </w:p>
-    <w:p>
-      <w:pPr>
-        <w:pStyle w:val="Prrafodelista"/>
-        <w:numPr>
-          <w:ilvl w:val="0"/>
-          <w:numId w:val="3"/>
-        </w:numPr>
-        <w:rPr>
-          <w:highlight w:val="yellow"/>
-        </w:rPr>
-      </w:pPr>
-      <w:r>
-        <w:t xml:space="preserve">Autoguardado por parte del servidor, </w:t>
-      </w:r>
-      <w:r>
-        <w:rPr>
-          <w:highlight w:val="yellow"/>
-        </w:rPr>
-        <w:t xml:space="preserve">y de parte manual para </w:t>
-      </w:r>
-      <w:r>
-        <w:rPr>
-          <w:highlight w:val="yellow"/>
-        </w:rPr>
-        <w:t>el usuario</w:t>
-      </w:r>
-    </w:p>
-    <w:p/>
-    <w:p>
-      <w:pPr>
-        <w:pStyle w:val="Ttulo2"/>
-      </w:pPr>
-      <w:bookmarkStart w:id="12" w:name="_Toc464304319"/>
-      <w:r>
-        <w:t>Requerimientos de interfaz externos</w:t>
-      </w:r>
-      <w:bookmarkEnd w:id="12"/>
-    </w:p>
-    <w:p>
-      <w:pPr>
-        <w:pStyle w:val="Ttulo3"/>
-      </w:pPr>
-      <w:bookmarkStart w:id="13" w:name="_Toc464304320"/>
-      <w:r>
-        <w:t>Interfaces de usuario</w:t>
-      </w:r>
-      <w:bookmarkEnd w:id="13"/>
-    </w:p>
-    <w:p>
-      <w:pPr>
-        <w:pStyle w:val="Ttulo3"/>
-      </w:pPr>
-      <w:bookmarkStart w:id="14" w:name="_Toc464304321"/>
-      <w:r>
-        <w:t>Interfaces de hardware</w:t>
-      </w:r>
-      <w:bookmarkEnd w:id="14"/>
-    </w:p>
-    <w:p>
-      <w:pPr>
-        <w:pStyle w:val="Ttulo3"/>
-      </w:pPr>
-      <w:bookmarkStart w:id="15" w:name="_Toc464304322"/>
-      <w:r>
-        <w:t>Interfaces de software</w:t>
-      </w:r>
-      <w:bookmarkEnd w:id="15"/>
-    </w:p>
-    <w:p>
-      <w:pPr>
-        <w:pStyle w:val="Ttulo2"/>
-      </w:pPr>
-      <w:bookmarkStart w:id="16" w:name="_Toc464304323"/>
-      <w:r>
-        <w:t>Requisitos Funcionales</w:t>
-      </w:r>
-      <w:bookmarkEnd w:id="16"/>
-    </w:p>
-    <w:p>
-      <w:pPr>
-        <w:rPr>
-          <w:rFonts w:asciiTheme="majorHAnsi" w:eastAsiaTheme="majorEastAsia" w:hAnsiTheme="majorHAnsi" w:cstheme="majorBidi"/>
-          <w:b/>
-          <w:bCs/>
-          <w:smallCaps/>
-          <w:color w:val="000000" w:themeColor="text1"/>
-          <w:sz w:val="36"/>
-          <w:szCs w:val="36"/>
-        </w:rPr>
-      </w:pPr>
-      <w:r>
-        <w:br w:type="page"/>
-      </w:r>
-    </w:p>
-    <w:p>
-      <w:pPr>
-        <w:pStyle w:val="Ttulo1"/>
-      </w:pPr>
-      <w:bookmarkStart w:id="17" w:name="_Toc464304324"/>
-      <w:r>
-        <w:lastRenderedPageBreak/>
-        <w:t xml:space="preserve">Descripción de </w:t>
-      </w:r>
-      <w:r>
-        <w:t>c</w:t>
-      </w:r>
-      <w:r>
-        <w:t>asos</w:t>
-      </w:r>
-      <w:r>
-        <w:t xml:space="preserve"> de uso</w:t>
-      </w:r>
-      <w:bookmarkEnd w:id="17"/>
-    </w:p>
-    <w:p>
-      <w:pPr>
-        <w:pStyle w:val="Ttulo2"/>
-      </w:pPr>
-      <w:bookmarkStart w:id="18" w:name="_Toc464304325"/>
-      <w:r>
-        <w:t>Iniciar sesión</w:t>
-      </w:r>
-      <w:bookmarkEnd w:id="18"/>
-    </w:p>
-    <w:p>
-      <w:hyperlink r:id="rId6" w:history="1">
-        <w:r>
-          <w:rPr>
-            <w:rStyle w:val="Hipervnculo"/>
-          </w:rPr>
-          <w:t>CU_01.-Caso de uso Iniciar Sesión</w:t>
-        </w:r>
-      </w:hyperlink>
-    </w:p>
-    <w:p>
-      <w:pPr>
-        <w:pStyle w:val="Ttulo2"/>
-      </w:pPr>
-      <w:bookmarkStart w:id="19" w:name="_Toc464304326"/>
-      <w:r>
-        <w:t>Registrarse</w:t>
-      </w:r>
-      <w:bookmarkEnd w:id="19"/>
-    </w:p>
-    <w:p>
-      <w:hyperlink r:id="rId7" w:history="1">
-        <w:r>
-          <w:rPr>
-            <w:rStyle w:val="Hipervnculo"/>
-          </w:rPr>
-          <w:t>CU_02.-Registarse</w:t>
-        </w:r>
-      </w:hyperlink>
-    </w:p>
-    <w:p>
-      <w:pPr>
-        <w:pStyle w:val="Ttulo2"/>
-      </w:pPr>
-      <w:bookmarkStart w:id="20" w:name="_Toc464304327"/>
-      <w:r>
-        <w:t>Conversar</w:t>
-      </w:r>
-      <w:bookmarkEnd w:id="20"/>
-    </w:p>
-    <w:p>
-      <w:hyperlink r:id="rId8" w:history="1">
-        <w:r>
-          <w:rPr>
-            <w:rStyle w:val="Hipervnculo"/>
-          </w:rPr>
-          <w:t>CU_03.-Conversar</w:t>
-        </w:r>
-      </w:hyperlink>
-    </w:p>
-    <w:p>
-      <w:pPr>
-        <w:pStyle w:val="Ttulo2"/>
-      </w:pPr>
-      <w:r>
-        <w:t>Cerrar Sesión</w:t>
-      </w:r>
-    </w:p>
-    <w:p>
-      <w:hyperlink r:id="rId9" w:history="1">
-        <w:r>
-          <w:rPr>
-            <w:rStyle w:val="Hipervnculo"/>
-          </w:rPr>
-          <w:t>CU_04.-Cerrar Sesión</w:t>
-        </w:r>
-      </w:hyperlink>
-    </w:p>
-    <w:p>
-      <w:pPr>
-        <w:pStyle w:val="Ttulo2"/>
-      </w:pPr>
-      <w:r>
-        <w:t>Retar Jugador</w:t>
-      </w:r>
-    </w:p>
-    <w:p>
-      <w:hyperlink r:id="rId10" w:history="1">
-        <w:r>
-          <w:rPr>
-            <w:rStyle w:val="Hipervnculo"/>
-          </w:rPr>
-          <w:t>CU_05.-Retar Jugador</w:t>
-        </w:r>
-      </w:hyperlink>
     </w:p>
     <w:sectPr>
       <w:pgSz w:w="12240" w:h="15840"/>
@@ -5281,7 +4037,7 @@
 </file>
 
 <file path=customXml/itemProps1.xml><?xml version="1.0" encoding="utf-8"?>
-<ds:datastoreItem xmlns:ds="http://schemas.openxmlformats.org/officeDocument/2006/customXml" ds:itemID="{2FC0C1F7-71CE-4830-A8AD-38B2B6F4F8CF}">
+<ds:datastoreItem xmlns:ds="http://schemas.openxmlformats.org/officeDocument/2006/customXml" ds:itemID="{1FF79A8C-038C-48A8-A356-9F52A397727F}">
   <ds:schemaRefs>
     <ds:schemaRef ds:uri="http://schemas.openxmlformats.org/officeDocument/2006/bibliography"/>
   </ds:schemaRefs>

</xml_diff>